<commit_message>
Changed Use case descriptions styling
Changed Use case descriptions styling
</commit_message>
<xml_diff>
--- a/UseCaseDescriptions.docx
+++ b/UseCaseDescriptions.docx
@@ -16,6 +16,8 @@
           <w:rFonts w:ascii="Arial" w:hAnsi="Arial" w:cs="Arial"/>
           <w:b/>
           <w:bCs/>
+          <w:sz w:val="28"/>
+          <w:szCs w:val="28"/>
         </w:rPr>
         <w:t>Use</w:t>
       </w:r>
@@ -25,6 +27,8 @@
           <w:rFonts w:ascii="Arial" w:hAnsi="Arial" w:cs="Arial"/>
           <w:b/>
           <w:bCs/>
+          <w:sz w:val="28"/>
+          <w:szCs w:val="28"/>
         </w:rPr>
         <w:t xml:space="preserve"> Case 1: Post maken voor een feestje</w:t>
       </w:r>
@@ -334,21 +338,15 @@
           <w:rFonts w:ascii="Arial" w:hAnsi="Arial" w:cs="Arial"/>
         </w:rPr>
       </w:pPr>
-      <w:r>
-        <w:rPr>
-          <w:rFonts w:ascii="Arial" w:hAnsi="Arial" w:cs="Arial"/>
-        </w:rPr>
-        <w:pict w14:anchorId="106C79C7">
-          <v:rect id="_x0000_i1026" style="width:0;height:1.5pt" o:hralign="center" o:hrstd="t" o:hr="t" fillcolor="#a0a0a0" stroked="f"/>
-        </w:pict>
-      </w:r>
-    </w:p>
-    <w:p>
-      <w:pPr>
-        <w:rPr>
-          <w:rFonts w:ascii="Arial" w:hAnsi="Arial" w:cs="Arial"/>
-          <w:b/>
-          <w:bCs/>
+    </w:p>
+    <w:p>
+      <w:pPr>
+        <w:rPr>
+          <w:rFonts w:ascii="Arial" w:hAnsi="Arial" w:cs="Arial"/>
+          <w:b/>
+          <w:bCs/>
+          <w:sz w:val="28"/>
+          <w:szCs w:val="28"/>
         </w:rPr>
       </w:pPr>
       <w:proofErr w:type="spellStart"/>
@@ -357,6 +355,8 @@
           <w:rFonts w:ascii="Arial" w:hAnsi="Arial" w:cs="Arial"/>
           <w:b/>
           <w:bCs/>
+          <w:sz w:val="28"/>
+          <w:szCs w:val="28"/>
         </w:rPr>
         <w:t>Use</w:t>
       </w:r>
@@ -366,6 +366,8 @@
           <w:rFonts w:ascii="Arial" w:hAnsi="Arial" w:cs="Arial"/>
           <w:b/>
           <w:bCs/>
+          <w:sz w:val="28"/>
+          <w:szCs w:val="28"/>
         </w:rPr>
         <w:t xml:space="preserve"> Case 2: Filteren op toekomstige feestjes</w:t>
       </w:r>
@@ -627,21 +629,32 @@
           <w:rFonts w:ascii="Arial" w:hAnsi="Arial" w:cs="Arial"/>
         </w:rPr>
       </w:pPr>
-      <w:r>
-        <w:rPr>
-          <w:rFonts w:ascii="Arial" w:hAnsi="Arial" w:cs="Arial"/>
-        </w:rPr>
-        <w:pict w14:anchorId="2C887201">
-          <v:rect id="_x0000_i1027" style="width:0;height:1.5pt" o:hralign="center" o:hrstd="t" o:hr="t" fillcolor="#a0a0a0" stroked="f"/>
-        </w:pict>
-      </w:r>
-    </w:p>
-    <w:p>
-      <w:pPr>
-        <w:rPr>
-          <w:rFonts w:ascii="Arial" w:hAnsi="Arial" w:cs="Arial"/>
-          <w:b/>
-          <w:bCs/>
+    </w:p>
+    <w:p>
+      <w:pPr>
+        <w:rPr>
+          <w:rFonts w:ascii="Arial" w:hAnsi="Arial" w:cs="Arial"/>
+          <w:b/>
+          <w:bCs/>
+        </w:rPr>
+      </w:pPr>
+      <w:r>
+        <w:rPr>
+          <w:rFonts w:ascii="Arial" w:hAnsi="Arial" w:cs="Arial"/>
+          <w:b/>
+          <w:bCs/>
+        </w:rPr>
+        <w:br w:type="page"/>
+      </w:r>
+    </w:p>
+    <w:p>
+      <w:pPr>
+        <w:rPr>
+          <w:rFonts w:ascii="Arial" w:hAnsi="Arial" w:cs="Arial"/>
+          <w:b/>
+          <w:bCs/>
+          <w:sz w:val="28"/>
+          <w:szCs w:val="28"/>
         </w:rPr>
       </w:pPr>
       <w:proofErr w:type="spellStart"/>
@@ -650,7 +663,10 @@
           <w:rFonts w:ascii="Arial" w:hAnsi="Arial" w:cs="Arial"/>
           <w:b/>
           <w:bCs/>
-        </w:rPr>
+          <w:sz w:val="28"/>
+          <w:szCs w:val="28"/>
+        </w:rPr>
+        <w:lastRenderedPageBreak/>
         <w:t>Use</w:t>
       </w:r>
       <w:proofErr w:type="spellEnd"/>
@@ -659,6 +675,8 @@
           <w:rFonts w:ascii="Arial" w:hAnsi="Arial" w:cs="Arial"/>
           <w:b/>
           <w:bCs/>
+          <w:sz w:val="28"/>
+          <w:szCs w:val="28"/>
         </w:rPr>
         <w:t xml:space="preserve"> Case 3: </w:t>
       </w:r>
@@ -668,6 +686,8 @@
           <w:rFonts w:ascii="Arial" w:hAnsi="Arial" w:cs="Arial"/>
           <w:b/>
           <w:bCs/>
+          <w:sz w:val="28"/>
+          <w:szCs w:val="28"/>
         </w:rPr>
         <w:t>Ongemeld</w:t>
       </w:r>
@@ -677,6 +697,8 @@
           <w:rFonts w:ascii="Arial" w:hAnsi="Arial" w:cs="Arial"/>
           <w:b/>
           <w:bCs/>
+          <w:sz w:val="28"/>
+          <w:szCs w:val="28"/>
         </w:rPr>
         <w:t xml:space="preserve"> feestje melden</w:t>
       </w:r>
@@ -693,7 +715,6 @@
           <w:b/>
           <w:bCs/>
         </w:rPr>
-        <w:lastRenderedPageBreak/>
         <w:t>Naam:</w:t>
       </w:r>
       <w:r>
@@ -998,21 +1019,15 @@
           <w:rFonts w:ascii="Arial" w:hAnsi="Arial" w:cs="Arial"/>
         </w:rPr>
       </w:pPr>
-      <w:r>
-        <w:rPr>
-          <w:rFonts w:ascii="Arial" w:hAnsi="Arial" w:cs="Arial"/>
-        </w:rPr>
-        <w:pict w14:anchorId="098A585F">
-          <v:rect id="_x0000_i1028" style="width:0;height:1.5pt" o:hralign="center" o:hrstd="t" o:hr="t" fillcolor="#a0a0a0" stroked="f"/>
-        </w:pict>
-      </w:r>
-    </w:p>
-    <w:p>
-      <w:pPr>
-        <w:rPr>
-          <w:rFonts w:ascii="Arial" w:hAnsi="Arial" w:cs="Arial"/>
-          <w:b/>
-          <w:bCs/>
+    </w:p>
+    <w:p>
+      <w:pPr>
+        <w:rPr>
+          <w:rFonts w:ascii="Arial" w:hAnsi="Arial" w:cs="Arial"/>
+          <w:b/>
+          <w:bCs/>
+          <w:sz w:val="28"/>
+          <w:szCs w:val="28"/>
         </w:rPr>
       </w:pPr>
       <w:proofErr w:type="spellStart"/>
@@ -1021,6 +1036,8 @@
           <w:rFonts w:ascii="Arial" w:hAnsi="Arial" w:cs="Arial"/>
           <w:b/>
           <w:bCs/>
+          <w:sz w:val="28"/>
+          <w:szCs w:val="28"/>
         </w:rPr>
         <w:t>Use</w:t>
       </w:r>
@@ -1030,6 +1047,8 @@
           <w:rFonts w:ascii="Arial" w:hAnsi="Arial" w:cs="Arial"/>
           <w:b/>
           <w:bCs/>
+          <w:sz w:val="28"/>
+          <w:szCs w:val="28"/>
         </w:rPr>
         <w:t xml:space="preserve"> Case 4: Beheerder account aanmaken</w:t>
       </w:r>
@@ -1378,21 +1397,15 @@
           <w:rFonts w:ascii="Arial" w:hAnsi="Arial" w:cs="Arial"/>
         </w:rPr>
       </w:pPr>
-      <w:r>
-        <w:rPr>
-          <w:rFonts w:ascii="Arial" w:hAnsi="Arial" w:cs="Arial"/>
-        </w:rPr>
-        <w:pict w14:anchorId="1B6CFD58">
-          <v:rect id="_x0000_i1029" style="width:0;height:1.5pt" o:hralign="center" o:hrstd="t" o:hr="t" fillcolor="#a0a0a0" stroked="f"/>
-        </w:pict>
-      </w:r>
-    </w:p>
-    <w:p>
-      <w:pPr>
-        <w:rPr>
-          <w:rFonts w:ascii="Arial" w:hAnsi="Arial" w:cs="Arial"/>
-          <w:b/>
-          <w:bCs/>
+    </w:p>
+    <w:p>
+      <w:pPr>
+        <w:rPr>
+          <w:rFonts w:ascii="Arial" w:hAnsi="Arial" w:cs="Arial"/>
+          <w:b/>
+          <w:bCs/>
+          <w:sz w:val="28"/>
+          <w:szCs w:val="28"/>
         </w:rPr>
       </w:pPr>
       <w:proofErr w:type="spellStart"/>
@@ -1401,7 +1414,10 @@
           <w:rFonts w:ascii="Arial" w:hAnsi="Arial" w:cs="Arial"/>
           <w:b/>
           <w:bCs/>
-        </w:rPr>
+          <w:sz w:val="28"/>
+          <w:szCs w:val="28"/>
+        </w:rPr>
+        <w:lastRenderedPageBreak/>
         <w:t>Use</w:t>
       </w:r>
       <w:proofErr w:type="spellEnd"/>
@@ -1410,6 +1426,8 @@
           <w:rFonts w:ascii="Arial" w:hAnsi="Arial" w:cs="Arial"/>
           <w:b/>
           <w:bCs/>
+          <w:sz w:val="28"/>
+          <w:szCs w:val="28"/>
         </w:rPr>
         <w:t xml:space="preserve"> Case 5: Studenten toevoegen aan appartementencomplex</w:t>
       </w:r>
@@ -1426,7 +1444,6 @@
           <w:b/>
           <w:bCs/>
         </w:rPr>
-        <w:lastRenderedPageBreak/>
         <w:t>Naam:</w:t>
       </w:r>
       <w:r>
@@ -1675,21 +1692,15 @@
           <w:rFonts w:ascii="Arial" w:hAnsi="Arial" w:cs="Arial"/>
         </w:rPr>
       </w:pPr>
-      <w:r>
-        <w:rPr>
-          <w:rFonts w:ascii="Arial" w:hAnsi="Arial" w:cs="Arial"/>
-        </w:rPr>
-        <w:pict w14:anchorId="3F3FE1B9">
-          <v:rect id="_x0000_i1030" style="width:0;height:1.5pt" o:hralign="center" o:hrstd="t" o:hr="t" fillcolor="#a0a0a0" stroked="f"/>
-        </w:pict>
-      </w:r>
-    </w:p>
-    <w:p>
-      <w:pPr>
-        <w:rPr>
-          <w:rFonts w:ascii="Arial" w:hAnsi="Arial" w:cs="Arial"/>
-          <w:b/>
-          <w:bCs/>
+    </w:p>
+    <w:p>
+      <w:pPr>
+        <w:rPr>
+          <w:rFonts w:ascii="Arial" w:hAnsi="Arial" w:cs="Arial"/>
+          <w:b/>
+          <w:bCs/>
+          <w:sz w:val="28"/>
+          <w:szCs w:val="28"/>
         </w:rPr>
       </w:pPr>
       <w:proofErr w:type="spellStart"/>
@@ -1698,6 +1709,8 @@
           <w:rFonts w:ascii="Arial" w:hAnsi="Arial" w:cs="Arial"/>
           <w:b/>
           <w:bCs/>
+          <w:sz w:val="28"/>
+          <w:szCs w:val="28"/>
         </w:rPr>
         <w:t>Use</w:t>
       </w:r>
@@ -1707,6 +1720,8 @@
           <w:rFonts w:ascii="Arial" w:hAnsi="Arial" w:cs="Arial"/>
           <w:b/>
           <w:bCs/>
+          <w:sz w:val="28"/>
+          <w:szCs w:val="28"/>
         </w:rPr>
         <w:t xml:space="preserve"> Case 6: Inloggen en account beheren</w:t>
       </w:r>
@@ -1975,17 +1990,17 @@
         <w:rPr>
           <w:rFonts w:ascii="Arial" w:hAnsi="Arial" w:cs="Arial"/>
         </w:rPr>
-        <w:pict w14:anchorId="10C35E5C">
-          <v:rect id="_x0000_i1031" style="width:0;height:1.5pt" o:hralign="center" o:hrstd="t" o:hr="t" fillcolor="#a0a0a0" stroked="f"/>
-        </w:pict>
-      </w:r>
-    </w:p>
-    <w:p>
-      <w:pPr>
-        <w:rPr>
-          <w:rFonts w:ascii="Arial" w:hAnsi="Arial" w:cs="Arial"/>
-          <w:b/>
-          <w:bCs/>
+        <w:br w:type="page"/>
+      </w:r>
+    </w:p>
+    <w:p>
+      <w:pPr>
+        <w:rPr>
+          <w:rFonts w:ascii="Arial" w:hAnsi="Arial" w:cs="Arial"/>
+          <w:b/>
+          <w:bCs/>
+          <w:sz w:val="28"/>
+          <w:szCs w:val="28"/>
         </w:rPr>
       </w:pPr>
       <w:proofErr w:type="spellStart"/>
@@ -1994,7 +2009,10 @@
           <w:rFonts w:ascii="Arial" w:hAnsi="Arial" w:cs="Arial"/>
           <w:b/>
           <w:bCs/>
-        </w:rPr>
+          <w:sz w:val="28"/>
+          <w:szCs w:val="28"/>
+        </w:rPr>
+        <w:lastRenderedPageBreak/>
         <w:t>Use</w:t>
       </w:r>
       <w:proofErr w:type="spellEnd"/>
@@ -2003,6 +2021,8 @@
           <w:rFonts w:ascii="Arial" w:hAnsi="Arial" w:cs="Arial"/>
           <w:b/>
           <w:bCs/>
+          <w:sz w:val="28"/>
+          <w:szCs w:val="28"/>
         </w:rPr>
         <w:t xml:space="preserve"> Case 7: Lampje en speaker systeem bedienen</w:t>
       </w:r>
@@ -2059,14 +2079,7 @@
         <w:rPr>
           <w:rFonts w:ascii="Arial" w:hAnsi="Arial" w:cs="Arial"/>
         </w:rPr>
-        <w:t xml:space="preserve"> Lampje en speaker kunnen geactiveerd of uitgeschakeld worden bij </w:t>
-      </w:r>
-      <w:r>
-        <w:rPr>
-          <w:rFonts w:ascii="Arial" w:hAnsi="Arial" w:cs="Arial"/>
-        </w:rPr>
-        <w:lastRenderedPageBreak/>
-        <w:t xml:space="preserve">meldingen of </w:t>
+        <w:t xml:space="preserve"> Lampje en speaker kunnen geactiveerd of uitgeschakeld worden bij meldingen of </w:t>
       </w:r>
       <w:proofErr w:type="spellStart"/>
       <w:r>
@@ -2338,21 +2351,15 @@
           <w:rFonts w:ascii="Arial" w:hAnsi="Arial" w:cs="Arial"/>
         </w:rPr>
       </w:pPr>
-      <w:r>
-        <w:rPr>
-          <w:rFonts w:ascii="Arial" w:hAnsi="Arial" w:cs="Arial"/>
-        </w:rPr>
-        <w:pict w14:anchorId="3207B555">
-          <v:rect id="_x0000_i1032" style="width:0;height:1.5pt" o:hralign="center" o:hrstd="t" o:hr="t" fillcolor="#a0a0a0" stroked="f"/>
-        </w:pict>
-      </w:r>
-    </w:p>
-    <w:p>
-      <w:pPr>
-        <w:rPr>
-          <w:rFonts w:ascii="Arial" w:hAnsi="Arial" w:cs="Arial"/>
-          <w:b/>
-          <w:bCs/>
+    </w:p>
+    <w:p>
+      <w:pPr>
+        <w:rPr>
+          <w:rFonts w:ascii="Arial" w:hAnsi="Arial" w:cs="Arial"/>
+          <w:b/>
+          <w:bCs/>
+          <w:sz w:val="28"/>
+          <w:szCs w:val="28"/>
         </w:rPr>
       </w:pPr>
       <w:proofErr w:type="spellStart"/>
@@ -2361,6 +2368,8 @@
           <w:rFonts w:ascii="Arial" w:hAnsi="Arial" w:cs="Arial"/>
           <w:b/>
           <w:bCs/>
+          <w:sz w:val="28"/>
+          <w:szCs w:val="28"/>
         </w:rPr>
         <w:t>Use</w:t>
       </w:r>
@@ -2370,6 +2379,8 @@
           <w:rFonts w:ascii="Arial" w:hAnsi="Arial" w:cs="Arial"/>
           <w:b/>
           <w:bCs/>
+          <w:sz w:val="28"/>
+          <w:szCs w:val="28"/>
         </w:rPr>
         <w:t xml:space="preserve"> Case 8: Uitnodigingen beheren</w:t>
       </w:r>
@@ -2600,14 +2611,6 @@
           <w:rFonts w:ascii="Arial" w:hAnsi="Arial" w:cs="Arial"/>
         </w:rPr>
       </w:pPr>
-      <w:r>
-        <w:rPr>
-          <w:rFonts w:ascii="Arial" w:hAnsi="Arial" w:cs="Arial"/>
-        </w:rPr>
-        <w:pict w14:anchorId="6CC44369">
-          <v:rect id="_x0000_i1033" style="width:0;height:1.5pt" o:hralign="center" o:hrstd="t" o:hr="t" fillcolor="#a0a0a0" stroked="f"/>
-        </w:pict>
-      </w:r>
     </w:p>
     <w:p>
       <w:pPr>

</xml_diff>